<commit_message>
added my github id in the document
</commit_message>
<xml_diff>
--- a/PROG6001.docx
+++ b/PROG6001.docx
@@ -1,6 +1,6 @@
 
 <file path=word/document.xml><?xml version="1.0" encoding="utf-8"?>
-<w:document xmlns:wpc="http://schemas.microsoft.com/office/word/2010/wordprocessingCanvas" xmlns:cx="http://schemas.microsoft.com/office/drawing/2014/chartex" xmlns:cx1="http://schemas.microsoft.com/office/drawing/2015/9/8/chartex" xmlns:cx2="http://schemas.microsoft.com/office/drawing/2015/10/21/chartex" xmlns:cx3="http://schemas.microsoft.com/office/drawing/2016/5/9/chartex" xmlns:cx4="http://schemas.microsoft.com/office/drawing/2016/5/10/chartex" xmlns:cx5="http://schemas.microsoft.com/office/drawing/2016/5/11/chartex" xmlns:cx6="http://schemas.microsoft.com/office/drawing/2016/5/12/chartex" xmlns:cx7="http://schemas.microsoft.com/office/drawing/2016/5/13/chartex" xmlns:cx8="http://schemas.microsoft.com/office/drawing/2016/5/14/chartex" xmlns:mc="http://schemas.openxmlformats.org/markup-compatibility/2006" xmlns:aink="http://schemas.microsoft.com/office/drawing/2016/ink" xmlns:am3d="http://schemas.microsoft.com/office/drawing/2017/model3d" xmlns:o="urn:schemas-microsoft-com:office:office" xmlns:r="http://schemas.openxmlformats.org/officeDocument/2006/relationships" xmlns:m="http://schemas.openxmlformats.org/officeDocument/2006/math" xmlns:v="urn:schemas-microsoft-com:vml" xmlns:wp14="http://schemas.microsoft.com/office/word/2010/wordprocessingDrawing" xmlns:wp="http://schemas.openxmlformats.org/drawingml/2006/wordprocessingDrawing" xmlns:w10="urn:schemas-microsoft-com:office:word" xmlns:w="http://schemas.openxmlformats.org/wordprocessingml/2006/main" xmlns:w14="http://schemas.microsoft.com/office/word/2010/wordml" xmlns:w15="http://schemas.microsoft.com/office/word/2012/wordml" xmlns:w16cid="http://schemas.microsoft.com/office/word/2016/wordml/cid" xmlns:w16se="http://schemas.microsoft.com/office/word/2015/wordml/symex" xmlns:wpg="http://schemas.microsoft.com/office/word/2010/wordprocessingGroup" xmlns:wpi="http://schemas.microsoft.com/office/word/2010/wordprocessingInk" xmlns:wne="http://schemas.microsoft.com/office/word/2006/wordml" xmlns:wps="http://schemas.microsoft.com/office/word/2010/wordprocessingShape" mc:Ignorable="w14 w15 w16se w16cid wp14">
+<w:document xmlns:wpc="http://schemas.microsoft.com/office/word/2010/wordprocessingCanvas" xmlns:cx="http://schemas.microsoft.com/office/drawing/2014/chartex" xmlns:cx1="http://schemas.microsoft.com/office/drawing/2015/9/8/chartex" xmlns:cx2="http://schemas.microsoft.com/office/drawing/2015/10/21/chartex" xmlns:mc="http://schemas.openxmlformats.org/markup-compatibility/2006" xmlns:o="urn:schemas-microsoft-com:office:office" xmlns:r="http://schemas.openxmlformats.org/officeDocument/2006/relationships" xmlns:m="http://schemas.openxmlformats.org/officeDocument/2006/math" xmlns:v="urn:schemas-microsoft-com:vml" xmlns:wp14="http://schemas.microsoft.com/office/word/2010/wordprocessingDrawing" xmlns:wp="http://schemas.openxmlformats.org/drawingml/2006/wordprocessingDrawing" xmlns:w10="urn:schemas-microsoft-com:office:word" xmlns:w="http://schemas.openxmlformats.org/wordprocessingml/2006/main" xmlns:w14="http://schemas.microsoft.com/office/word/2010/wordml" xmlns:w15="http://schemas.microsoft.com/office/word/2012/wordml" xmlns:w16se="http://schemas.microsoft.com/office/word/2015/wordml/symex" xmlns:wpg="http://schemas.microsoft.com/office/word/2010/wordprocessingGroup" xmlns:wpi="http://schemas.microsoft.com/office/word/2010/wordprocessingInk" xmlns:wne="http://schemas.microsoft.com/office/word/2006/wordml" xmlns:wps="http://schemas.microsoft.com/office/word/2010/wordprocessingShape" mc:Ignorable="w14 w15 w16se wp14">
   <w:body>
     <w:p>
       <w:pPr>
@@ -23,8 +23,6 @@
         </w:rPr>
         <w:t>SC</w:t>
       </w:r>
-      <w:bookmarkStart w:id="0" w:name="_GoBack"/>
-      <w:bookmarkEnd w:id="0"/>
       <w:r>
         <w:rPr>
           <w:b/>
@@ -63,17 +61,29 @@
       </w:r>
     </w:p>
     <w:p>
-      <w:r>
-        <w:t>&gt;&gt;</w:t>
-      </w:r>
-      <w:proofErr w:type="gramStart"/>
-      <w:r>
-        <w:t>&gt;  your</w:t>
-      </w:r>
-      <w:proofErr w:type="gramEnd"/>
-      <w:r>
-        <w:t xml:space="preserve"> stuff after this line &gt;&gt;&gt;</w:t>
-      </w:r>
+      <w:pPr>
+        <w:pStyle w:val="Heading4"/>
+        <w:shd w:val="clear" w:color="auto" w:fill="FFFFFF"/>
+        <w:spacing w:before="0" w:beforeAutospacing="0" w:after="0" w:afterAutospacing="0"/>
+        <w:rPr>
+          <w:rFonts w:ascii="Segoe UI" w:hAnsi="Segoe UI" w:cs="Segoe UI"/>
+          <w:color w:val="24292E"/>
+        </w:rPr>
+      </w:pPr>
+      <w:r>
+        <w:t xml:space="preserve"> </w:t>
+      </w:r>
+      <w:r>
+        <w:rPr>
+          <w:rFonts w:ascii="Segoe UI" w:hAnsi="Segoe UI" w:cs="Segoe UI"/>
+          <w:color w:val="24292E"/>
+        </w:rPr>
+        <w:t>m.pradhan.10@student.scu.edu.au</w:t>
+      </w:r>
+    </w:p>
+    <w:p>
+      <w:bookmarkStart w:id="0" w:name="_GoBack"/>
+      <w:bookmarkEnd w:id="0"/>
     </w:p>
     <w:p>
       <w:r>
@@ -93,7 +103,7 @@
 </file>
 
 <file path=word/styles.xml><?xml version="1.0" encoding="utf-8"?>
-<w:styles xmlns:mc="http://schemas.openxmlformats.org/markup-compatibility/2006" xmlns:r="http://schemas.openxmlformats.org/officeDocument/2006/relationships" xmlns:w="http://schemas.openxmlformats.org/wordprocessingml/2006/main" xmlns:w14="http://schemas.microsoft.com/office/word/2010/wordml" xmlns:w15="http://schemas.microsoft.com/office/word/2012/wordml" xmlns:w16cid="http://schemas.microsoft.com/office/word/2016/wordml/cid" xmlns:w16se="http://schemas.microsoft.com/office/word/2015/wordml/symex" mc:Ignorable="w14 w15 w16se w16cid">
+<w:styles xmlns:mc="http://schemas.openxmlformats.org/markup-compatibility/2006" xmlns:r="http://schemas.openxmlformats.org/officeDocument/2006/relationships" xmlns:w="http://schemas.openxmlformats.org/wordprocessingml/2006/main" xmlns:w14="http://schemas.microsoft.com/office/word/2010/wordml" xmlns:w15="http://schemas.microsoft.com/office/word/2012/wordml" xmlns:w16se="http://schemas.microsoft.com/office/word/2015/wordml/symex" mc:Ignorable="w14 w15 w16se">
   <w:docDefaults>
     <w:rPrDefault>
       <w:rPr>
@@ -109,7 +119,7 @@
       </w:pPr>
     </w:pPrDefault>
   </w:docDefaults>
-  <w:latentStyles w:defLockedState="0" w:defUIPriority="99" w:defSemiHidden="0" w:defUnhideWhenUsed="0" w:defQFormat="0" w:count="376">
+  <w:latentStyles w:defLockedState="0" w:defUIPriority="99" w:defSemiHidden="0" w:defUnhideWhenUsed="0" w:defQFormat="0" w:count="372">
     <w:lsdException w:name="Normal" w:uiPriority="0" w:qFormat="1"/>
     <w:lsdException w:name="heading 1" w:uiPriority="9" w:qFormat="1"/>
     <w:lsdException w:name="heading 2" w:semiHidden="1" w:uiPriority="9" w:unhideWhenUsed="1" w:qFormat="1"/>
@@ -482,14 +492,30 @@
     <w:lsdException w:name="List Table 6 Colorful Accent 6" w:uiPriority="51"/>
     <w:lsdException w:name="List Table 7 Colorful Accent 6" w:uiPriority="52"/>
     <w:lsdException w:name="Mention" w:semiHidden="1" w:unhideWhenUsed="1"/>
-    <w:lsdException w:name="Smart Hyperlink" w:semiHidden="1" w:unhideWhenUsed="1"/>
-    <w:lsdException w:name="Hashtag" w:semiHidden="1" w:unhideWhenUsed="1"/>
-    <w:lsdException w:name="Unresolved Mention" w:semiHidden="1" w:unhideWhenUsed="1"/>
-    <w:lsdException w:name="Smart Link" w:semiHidden="1" w:unhideWhenUsed="1"/>
   </w:latentStyles>
   <w:style w:type="paragraph" w:default="1" w:styleId="Normal">
     <w:name w:val="Normal"/>
     <w:qFormat/>
+  </w:style>
+  <w:style w:type="paragraph" w:styleId="Heading4">
+    <w:name w:val="heading 4"/>
+    <w:basedOn w:val="Normal"/>
+    <w:link w:val="Heading4Char"/>
+    <w:uiPriority w:val="9"/>
+    <w:qFormat/>
+    <w:rsid w:val="00C857A8"/>
+    <w:pPr>
+      <w:spacing w:before="100" w:beforeAutospacing="1" w:after="100" w:afterAutospacing="1" w:line="240" w:lineRule="auto"/>
+      <w:outlineLvl w:val="3"/>
+    </w:pPr>
+    <w:rPr>
+      <w:rFonts w:ascii="Times New Roman" w:eastAsia="Times New Roman" w:hAnsi="Times New Roman" w:cs="Times New Roman"/>
+      <w:b/>
+      <w:bCs/>
+      <w:sz w:val="24"/>
+      <w:szCs w:val="24"/>
+      <w:lang w:val="en-US" w:eastAsia="ja-JP"/>
+    </w:rPr>
   </w:style>
   <w:style w:type="character" w:default="1" w:styleId="DefaultParagraphFont">
     <w:name w:val="Default Paragraph Font"/>
@@ -517,6 +543,21 @@
     <w:uiPriority w:val="99"/>
     <w:semiHidden/>
     <w:unhideWhenUsed/>
+  </w:style>
+  <w:style w:type="character" w:customStyle="1" w:styleId="Heading4Char">
+    <w:name w:val="Heading 4 Char"/>
+    <w:basedOn w:val="DefaultParagraphFont"/>
+    <w:link w:val="Heading4"/>
+    <w:uiPriority w:val="9"/>
+    <w:rsid w:val="00C857A8"/>
+    <w:rPr>
+      <w:rFonts w:ascii="Times New Roman" w:eastAsia="Times New Roman" w:hAnsi="Times New Roman" w:cs="Times New Roman"/>
+      <w:b/>
+      <w:bCs/>
+      <w:sz w:val="24"/>
+      <w:szCs w:val="24"/>
+      <w:lang w:val="en-US" w:eastAsia="ja-JP"/>
+    </w:rPr>
   </w:style>
 </w:styles>
 </file>

</xml_diff>